<commit_message>
Se hizo 1/3 del proyecto xd
</commit_message>
<xml_diff>
--- a/Cliente/out/production/Cliente/ClientMain/prueba.docx
+++ b/Cliente/out/production/Cliente/ClientMain/prueba.docx
@@ -14,6 +14,38 @@
         </w:rPr>
         <w:t>Hola me llamo Felipe, estamos volando con el proyecto. XDD prueba de tíldéééééés xd</w:t>
       </w:r>
+      <w:r>
+        <w:rPr>
+          <w:lang w:val="es-MX"/>
+        </w:rPr>
+        <w:t>gawwawawagwawahawwagwagsags</w:t>
+      </w:r>
+      <w:r>
+        <w:rPr>
+          <w:lang w:val="es-MX"/>
+        </w:rPr>
+        <w:t>Hola</w:t>
+      </w:r>
+    </w:p>
+    <w:p>
+      <w:pPr>
+        <w:rPr>
+          <w:lang w:val="es-MX"/>
+        </w:rPr>
+      </w:pPr>
+      <w:r>
+        <w:rPr>
+          <w:lang w:val="es-MX"/>
+        </w:rPr>
+        <w:t>Como estas</w:t>
+      </w:r>
+    </w:p>
+    <w:p>
+      <w:pPr>
+        <w:rPr>
+          <w:lang w:val="es-MX"/>
+        </w:rPr>
+      </w:pPr>
     </w:p>
     <w:sectPr>
       <w:pgSz w:w="12240" w:h="15840"/>

</xml_diff>